<commit_message>
Added file from Openpuzzles 2018-02-08 07:59:39.049
</commit_message>
<xml_diff>
--- a/folder1/B list.docx
+++ b/folder1/B list.docx
@@ -379,19 +379,21 @@
         <w:pStyle w:val="ListParagraph"/>
         <w:numPr>
           <w:ilvl w:val="0"/>
-          <w:numId w:val="2"/>
+          <w:numId w:val="4"/>
         </w:numPr>
       </w:pPr>
       <w:r>
         <w:t>Red number 1</w:t>
       </w:r>
+      <w:bookmarkStart w:id="0" w:name="_GoBack"/>
+      <w:bookmarkEnd w:id="0"/>
     </w:p>
     <w:p>
       <w:pPr>
         <w:pStyle w:val="ListParagraph"/>
         <w:numPr>
           <w:ilvl w:val="0"/>
-          <w:numId w:val="2"/>
+          <w:numId w:val="4"/>
         </w:numPr>
       </w:pPr>
       <w:r>
@@ -403,7 +405,7 @@
         <w:pStyle w:val="ListParagraph"/>
         <w:numPr>
           <w:ilvl w:val="0"/>
-          <w:numId w:val="2"/>
+          <w:numId w:val="4"/>
         </w:numPr>
       </w:pPr>
       <w:r>
@@ -594,8 +596,6 @@
       <w:pPr>
         <w:pStyle w:val="Heading1"/>
       </w:pPr>
-      <w:bookmarkStart w:id="0" w:name="_GoBack"/>
-      <w:bookmarkEnd w:id="0"/>
       <w:proofErr w:type="spellStart"/>
       <w:r>
         <w:t>Odvojeni</w:t>
@@ -856,6 +856,92 @@
 <file path=word/numbering.xml><?xml version="1.0" encoding="utf-8"?>
 <w:numbering xmlns:wpc="http://schemas.microsoft.com/office/word/2010/wordprocessingCanvas" xmlns:mc="http://schemas.openxmlformats.org/markup-compatibility/2006" xmlns:o="urn:schemas-microsoft-com:office:office" xmlns:r="http://schemas.openxmlformats.org/officeDocument/2006/relationships" xmlns:m="http://schemas.openxmlformats.org/officeDocument/2006/math" xmlns:v="urn:schemas-microsoft-com:vml" xmlns:wp14="http://schemas.microsoft.com/office/word/2010/wordprocessingDrawing" xmlns:wp="http://schemas.openxmlformats.org/drawingml/2006/wordprocessingDrawing" xmlns:w10="urn:schemas-microsoft-com:office:word" xmlns:w="http://schemas.openxmlformats.org/wordprocessingml/2006/main" xmlns:w14="http://schemas.microsoft.com/office/word/2010/wordml" xmlns:w15="http://schemas.microsoft.com/office/word/2012/wordml" xmlns:wpg="http://schemas.microsoft.com/office/word/2010/wordprocessingGroup" xmlns:wpi="http://schemas.microsoft.com/office/word/2010/wordprocessingInk" xmlns:wne="http://schemas.microsoft.com/office/word/2006/wordml" xmlns:wps="http://schemas.microsoft.com/office/word/2010/wordprocessingShape" mc:Ignorable="w14 w15 wp14">
   <w:abstractNum w:abstractNumId="0" w15:restartNumberingAfterBreak="0">
+    <w:nsid w:val="0F480040"/>
+    <w:multiLevelType w:val="hybridMultilevel"/>
+    <w:tmpl w:val="9B940EC8"/>
+    <w:lvl w:ilvl="0" w:tplc="04090011">
+      <w:start w:val="1"/>
+      <w:numFmt w:val="decimal"/>
+      <w:lvlText w:val="%1)"/>
+      <w:lvlJc w:val="left"/>
+      <w:pPr>
+        <w:ind w:left="720" w:hanging="360"/>
+      </w:pPr>
+    </w:lvl>
+    <w:lvl w:ilvl="1" w:tplc="04090019" w:tentative="1">
+      <w:start w:val="1"/>
+      <w:numFmt w:val="lowerLetter"/>
+      <w:lvlText w:val="%2."/>
+      <w:lvlJc w:val="left"/>
+      <w:pPr>
+        <w:ind w:left="1440" w:hanging="360"/>
+      </w:pPr>
+    </w:lvl>
+    <w:lvl w:ilvl="2" w:tplc="0409001B" w:tentative="1">
+      <w:start w:val="1"/>
+      <w:numFmt w:val="lowerRoman"/>
+      <w:lvlText w:val="%3."/>
+      <w:lvlJc w:val="right"/>
+      <w:pPr>
+        <w:ind w:left="2160" w:hanging="180"/>
+      </w:pPr>
+    </w:lvl>
+    <w:lvl w:ilvl="3" w:tplc="0409000F" w:tentative="1">
+      <w:start w:val="1"/>
+      <w:numFmt w:val="decimal"/>
+      <w:lvlText w:val="%4."/>
+      <w:lvlJc w:val="left"/>
+      <w:pPr>
+        <w:ind w:left="2880" w:hanging="360"/>
+      </w:pPr>
+    </w:lvl>
+    <w:lvl w:ilvl="4" w:tplc="04090019" w:tentative="1">
+      <w:start w:val="1"/>
+      <w:numFmt w:val="lowerLetter"/>
+      <w:lvlText w:val="%5."/>
+      <w:lvlJc w:val="left"/>
+      <w:pPr>
+        <w:ind w:left="3600" w:hanging="360"/>
+      </w:pPr>
+    </w:lvl>
+    <w:lvl w:ilvl="5" w:tplc="0409001B" w:tentative="1">
+      <w:start w:val="1"/>
+      <w:numFmt w:val="lowerRoman"/>
+      <w:lvlText w:val="%6."/>
+      <w:lvlJc w:val="right"/>
+      <w:pPr>
+        <w:ind w:left="4320" w:hanging="180"/>
+      </w:pPr>
+    </w:lvl>
+    <w:lvl w:ilvl="6" w:tplc="0409000F" w:tentative="1">
+      <w:start w:val="1"/>
+      <w:numFmt w:val="decimal"/>
+      <w:lvlText w:val="%7."/>
+      <w:lvlJc w:val="left"/>
+      <w:pPr>
+        <w:ind w:left="5040" w:hanging="360"/>
+      </w:pPr>
+    </w:lvl>
+    <w:lvl w:ilvl="7" w:tplc="04090019" w:tentative="1">
+      <w:start w:val="1"/>
+      <w:numFmt w:val="lowerLetter"/>
+      <w:lvlText w:val="%8."/>
+      <w:lvlJc w:val="left"/>
+      <w:pPr>
+        <w:ind w:left="5760" w:hanging="360"/>
+      </w:pPr>
+    </w:lvl>
+    <w:lvl w:ilvl="8" w:tplc="0409001B" w:tentative="1">
+      <w:start w:val="1"/>
+      <w:numFmt w:val="lowerRoman"/>
+      <w:lvlText w:val="%9."/>
+      <w:lvlJc w:val="right"/>
+      <w:pPr>
+        <w:ind w:left="6480" w:hanging="180"/>
+      </w:pPr>
+    </w:lvl>
+  </w:abstractNum>
+  <w:abstractNum w:abstractNumId="1" w15:restartNumberingAfterBreak="0">
     <w:nsid w:val="3189006C"/>
     <w:multiLevelType w:val="hybridMultilevel"/>
     <w:tmpl w:val="B172F46A"/>
@@ -941,7 +1027,7 @@
       </w:pPr>
     </w:lvl>
   </w:abstractNum>
-  <w:abstractNum w:abstractNumId="1" w15:restartNumberingAfterBreak="0">
+  <w:abstractNum w:abstractNumId="2" w15:restartNumberingAfterBreak="0">
     <w:nsid w:val="56780C92"/>
     <w:multiLevelType w:val="hybridMultilevel"/>
     <w:tmpl w:val="B172F46A"/>
@@ -1027,7 +1113,7 @@
       </w:pPr>
     </w:lvl>
   </w:abstractNum>
-  <w:abstractNum w:abstractNumId="2" w15:restartNumberingAfterBreak="0">
+  <w:abstractNum w:abstractNumId="3" w15:restartNumberingAfterBreak="0">
     <w:nsid w:val="6142719E"/>
     <w:multiLevelType w:val="hybridMultilevel"/>
     <w:tmpl w:val="F0962C92"/>
@@ -1141,13 +1227,16 @@
     </w:lvl>
   </w:abstractNum>
   <w:num w:numId="1">
+    <w:abstractNumId w:val="3"/>
+  </w:num>
+  <w:num w:numId="2">
+    <w:abstractNumId w:val="1"/>
+  </w:num>
+  <w:num w:numId="3">
     <w:abstractNumId w:val="2"/>
   </w:num>
-  <w:num w:numId="2">
+  <w:num w:numId="4">
     <w:abstractNumId w:val="0"/>
-  </w:num>
-  <w:num w:numId="3">
-    <w:abstractNumId w:val="1"/>
   </w:num>
 </w:numbering>
 </file>

</xml_diff>